<commit_message>
Added BFS assignment in AI
</commit_message>
<xml_diff>
--- a/DA/Code Output/Ass 12.docx
+++ b/DA/Code Output/Ass 12.docx
@@ -49,91 +49,91 @@
           <w:sz w:val="40"/>
           <w:szCs w:val="40"/>
         </w:rPr>
-        <w:t>3</w:t>
-      </w:r>
-    </w:p>
-    <w:p>
-      <w:pPr>
-        <w:jc w:val="both"/>
-        <w:rPr>
-          <w:rFonts w:ascii="Times New Roman" w:hAnsi="Times New Roman" w:cs="Times New Roman"/>
-          <w:sz w:val="24"/>
-          <w:szCs w:val="24"/>
-        </w:rPr>
-      </w:pPr>
-      <w:r>
-        <w:rPr>
-          <w:rFonts w:ascii="Times New Roman" w:hAnsi="Times New Roman" w:cs="Times New Roman"/>
-          <w:b/>
-          <w:sz w:val="28"/>
-          <w:szCs w:val="28"/>
-        </w:rPr>
-        <w:t xml:space="preserve">Title: </w:t>
-      </w:r>
-      <w:r>
-        <w:rPr>
-          <w:rFonts w:ascii="Times New Roman" w:hAnsi="Times New Roman" w:cs="Times New Roman"/>
-          <w:sz w:val="24"/>
-          <w:szCs w:val="24"/>
-        </w:rPr>
-        <w:t>Trip History Analysis: Use trip history dataset that is from a bike sharing service in the United States.</w:t>
-      </w:r>
-      <w:r>
-        <w:rPr>
-          <w:rFonts w:ascii="Times New Roman" w:hAnsi="Times New Roman" w:cs="Times New Roman"/>
-          <w:sz w:val="24"/>
-          <w:szCs w:val="24"/>
-        </w:rPr>
-        <w:t xml:space="preserve"> </w:t>
-      </w:r>
-      <w:r>
-        <w:rPr>
-          <w:rFonts w:ascii="Times New Roman" w:hAnsi="Times New Roman" w:cs="Times New Roman"/>
-          <w:sz w:val="24"/>
-          <w:szCs w:val="24"/>
-        </w:rPr>
-        <w:t>The data is provided quarter-wise from 2010 (Q4) onwards. Each file has 7 columns. Predict the class of</w:t>
-      </w:r>
-      <w:r>
-        <w:rPr>
-          <w:rFonts w:ascii="Times New Roman" w:hAnsi="Times New Roman" w:cs="Times New Roman"/>
-          <w:sz w:val="24"/>
-          <w:szCs w:val="24"/>
-        </w:rPr>
-        <w:t xml:space="preserve"> </w:t>
-      </w:r>
-      <w:r>
-        <w:rPr>
-          <w:rFonts w:ascii="Times New Roman" w:hAnsi="Times New Roman" w:cs="Times New Roman"/>
-          <w:sz w:val="24"/>
-          <w:szCs w:val="24"/>
-        </w:rPr>
-        <w:t>user</w:t>
-      </w:r>
-    </w:p>
-    <w:p>
-      <w:pPr>
-        <w:rPr>
-          <w:rFonts w:ascii="Times New Roman" w:hAnsi="Times New Roman" w:cs="Times New Roman"/>
-          <w:b/>
-          <w:sz w:val="28"/>
-          <w:szCs w:val="28"/>
-        </w:rPr>
-      </w:pPr>
-      <w:r>
-        <w:rPr>
-          <w:rFonts w:ascii="Times New Roman" w:hAnsi="Times New Roman" w:cs="Times New Roman"/>
-          <w:b/>
-          <w:sz w:val="28"/>
-          <w:szCs w:val="28"/>
-        </w:rPr>
-        <w:t>Theory:</w:t>
+        <w:t>2</w:t>
       </w:r>
       <w:bookmarkStart w:id="0" w:name="_GoBack"/>
       <w:bookmarkEnd w:id="0"/>
     </w:p>
     <w:p>
       <w:pPr>
+        <w:jc w:val="both"/>
+        <w:rPr>
+          <w:rFonts w:ascii="Times New Roman" w:hAnsi="Times New Roman" w:cs="Times New Roman"/>
+          <w:sz w:val="24"/>
+          <w:szCs w:val="24"/>
+        </w:rPr>
+      </w:pPr>
+      <w:r>
+        <w:rPr>
+          <w:rFonts w:ascii="Times New Roman" w:hAnsi="Times New Roman" w:cs="Times New Roman"/>
+          <w:b/>
+          <w:sz w:val="28"/>
+          <w:szCs w:val="28"/>
+        </w:rPr>
+        <w:t xml:space="preserve">Title: </w:t>
+      </w:r>
+      <w:r>
+        <w:rPr>
+          <w:rFonts w:ascii="Times New Roman" w:hAnsi="Times New Roman" w:cs="Times New Roman"/>
+          <w:sz w:val="24"/>
+          <w:szCs w:val="24"/>
+        </w:rPr>
+        <w:t>Trip History Analysis: Use trip history dataset that is from a bike sharing service in the United States.</w:t>
+      </w:r>
+      <w:r>
+        <w:rPr>
+          <w:rFonts w:ascii="Times New Roman" w:hAnsi="Times New Roman" w:cs="Times New Roman"/>
+          <w:sz w:val="24"/>
+          <w:szCs w:val="24"/>
+        </w:rPr>
+        <w:t xml:space="preserve"> </w:t>
+      </w:r>
+      <w:r>
+        <w:rPr>
+          <w:rFonts w:ascii="Times New Roman" w:hAnsi="Times New Roman" w:cs="Times New Roman"/>
+          <w:sz w:val="24"/>
+          <w:szCs w:val="24"/>
+        </w:rPr>
+        <w:t>The data is provided quarter-wise from 2010 (Q4) onwards. Each file has 7 columns. Predict the class of</w:t>
+      </w:r>
+      <w:r>
+        <w:rPr>
+          <w:rFonts w:ascii="Times New Roman" w:hAnsi="Times New Roman" w:cs="Times New Roman"/>
+          <w:sz w:val="24"/>
+          <w:szCs w:val="24"/>
+        </w:rPr>
+        <w:t xml:space="preserve"> </w:t>
+      </w:r>
+      <w:r>
+        <w:rPr>
+          <w:rFonts w:ascii="Times New Roman" w:hAnsi="Times New Roman" w:cs="Times New Roman"/>
+          <w:sz w:val="24"/>
+          <w:szCs w:val="24"/>
+        </w:rPr>
+        <w:t>user</w:t>
+      </w:r>
+    </w:p>
+    <w:p>
+      <w:pPr>
+        <w:rPr>
+          <w:rFonts w:ascii="Times New Roman" w:hAnsi="Times New Roman" w:cs="Times New Roman"/>
+          <w:b/>
+          <w:sz w:val="28"/>
+          <w:szCs w:val="28"/>
+        </w:rPr>
+      </w:pPr>
+      <w:r>
+        <w:rPr>
+          <w:rFonts w:ascii="Times New Roman" w:hAnsi="Times New Roman" w:cs="Times New Roman"/>
+          <w:b/>
+          <w:sz w:val="28"/>
+          <w:szCs w:val="28"/>
+        </w:rPr>
+        <w:t>Theory:</w:t>
+      </w:r>
+    </w:p>
+    <w:p>
+      <w:pPr>
         <w:ind w:firstLine="720"/>
         <w:jc w:val="both"/>
         <w:rPr>
@@ -244,34 +244,7 @@
           <w:sz w:val="24"/>
           <w:szCs w:val="28"/>
         </w:rPr>
-        <w:t xml:space="preserve">prediction of the outcome. </w:t>
-      </w:r>
-      <w:proofErr w:type="spellStart"/>
-      <w:r>
-        <w:rPr>
-          <w:rFonts w:ascii="Times New Roman" w:hAnsi="Times New Roman" w:cs="Times New Roman"/>
-          <w:sz w:val="24"/>
-          <w:szCs w:val="28"/>
-        </w:rPr>
-        <w:t>rpart</w:t>
-      </w:r>
-      <w:proofErr w:type="spellEnd"/>
-      <w:r>
-        <w:rPr>
-          <w:rFonts w:ascii="Times New Roman" w:hAnsi="Times New Roman" w:cs="Times New Roman"/>
-          <w:sz w:val="24"/>
-          <w:szCs w:val="28"/>
-        </w:rPr>
-        <w:t xml:space="preserve"> is for modeling decision trees. This section briefly </w:t>
-      </w:r>
-      <w:proofErr w:type="gramStart"/>
-      <w:r>
-        <w:rPr>
-          <w:rFonts w:ascii="Times New Roman" w:hAnsi="Times New Roman" w:cs="Times New Roman"/>
-          <w:sz w:val="24"/>
-          <w:szCs w:val="28"/>
-        </w:rPr>
-        <w:t xml:space="preserve">describes </w:t>
+        <w:t xml:space="preserve">prediction of the outcome. rpart is for modeling decision trees. This section briefly describes </w:t>
       </w:r>
       <w:r>
         <w:rPr>
@@ -289,7 +262,6 @@
         </w:rPr>
         <w:t>ART</w:t>
       </w:r>
-      <w:proofErr w:type="gramEnd"/>
       <w:r>
         <w:rPr>
           <w:rFonts w:ascii="Times New Roman" w:hAnsi="Times New Roman" w:cs="Times New Roman"/>
@@ -332,27 +304,7 @@
           <w:sz w:val="24"/>
           <w:szCs w:val="28"/>
         </w:rPr>
-        <w:t xml:space="preserve">CART modeling via </w:t>
-      </w:r>
-      <w:proofErr w:type="spellStart"/>
-      <w:r>
-        <w:rPr>
-          <w:rFonts w:ascii="Times New Roman" w:hAnsi="Times New Roman" w:cs="Times New Roman"/>
-          <w:b/>
-          <w:sz w:val="24"/>
-          <w:szCs w:val="28"/>
-        </w:rPr>
-        <w:t>rpart</w:t>
-      </w:r>
-      <w:proofErr w:type="spellEnd"/>
-      <w:r>
-        <w:rPr>
-          <w:rFonts w:ascii="Times New Roman" w:hAnsi="Times New Roman" w:cs="Times New Roman"/>
-          <w:b/>
-          <w:sz w:val="24"/>
-          <w:szCs w:val="28"/>
-        </w:rPr>
-        <w:t xml:space="preserve"> </w:t>
+        <w:t xml:space="preserve">CART modeling via rpart </w:t>
       </w:r>
     </w:p>
     <w:p>
@@ -371,95 +323,23 @@
           <w:sz w:val="24"/>
           <w:szCs w:val="28"/>
         </w:rPr>
-        <w:t xml:space="preserve">Classification and regression trees (as described by </w:t>
-      </w:r>
-      <w:proofErr w:type="spellStart"/>
-      <w:r>
-        <w:rPr>
-          <w:rFonts w:ascii="Times New Roman" w:hAnsi="Times New Roman" w:cs="Times New Roman"/>
-          <w:sz w:val="24"/>
-          <w:szCs w:val="28"/>
-        </w:rPr>
-        <w:t>Brieman</w:t>
-      </w:r>
-      <w:proofErr w:type="spellEnd"/>
-      <w:r>
-        <w:rPr>
-          <w:rFonts w:ascii="Times New Roman" w:hAnsi="Times New Roman" w:cs="Times New Roman"/>
-          <w:sz w:val="24"/>
-          <w:szCs w:val="28"/>
-        </w:rPr>
-        <w:t xml:space="preserve">, Freidman, </w:t>
-      </w:r>
-      <w:proofErr w:type="spellStart"/>
-      <w:r>
-        <w:rPr>
-          <w:rFonts w:ascii="Times New Roman" w:hAnsi="Times New Roman" w:cs="Times New Roman"/>
-          <w:sz w:val="24"/>
-          <w:szCs w:val="28"/>
-        </w:rPr>
-        <w:t>Olshen</w:t>
-      </w:r>
-      <w:proofErr w:type="spellEnd"/>
-      <w:r>
-        <w:rPr>
-          <w:rFonts w:ascii="Times New Roman" w:hAnsi="Times New Roman" w:cs="Times New Roman"/>
-          <w:sz w:val="24"/>
-          <w:szCs w:val="28"/>
-        </w:rPr>
-        <w:t xml:space="preserve">, and Stone) </w:t>
-      </w:r>
-      <w:proofErr w:type="gramStart"/>
-      <w:r>
-        <w:rPr>
-          <w:rFonts w:ascii="Times New Roman" w:hAnsi="Times New Roman" w:cs="Times New Roman"/>
-          <w:sz w:val="24"/>
-          <w:szCs w:val="28"/>
-        </w:rPr>
-        <w:t xml:space="preserve">can </w:t>
-      </w:r>
-      <w:r>
-        <w:rPr>
-          <w:rFonts w:ascii="Times New Roman" w:hAnsi="Times New Roman" w:cs="Times New Roman"/>
-          <w:sz w:val="24"/>
-          <w:szCs w:val="28"/>
-        </w:rPr>
-        <w:t xml:space="preserve"> </w:t>
-      </w:r>
-      <w:r>
-        <w:rPr>
-          <w:rFonts w:ascii="Times New Roman" w:hAnsi="Times New Roman" w:cs="Times New Roman"/>
-          <w:sz w:val="24"/>
-          <w:szCs w:val="28"/>
-        </w:rPr>
-        <w:t>generated</w:t>
-      </w:r>
-      <w:proofErr w:type="gramEnd"/>
-      <w:r>
-        <w:rPr>
-          <w:rFonts w:ascii="Times New Roman" w:hAnsi="Times New Roman" w:cs="Times New Roman"/>
-          <w:sz w:val="24"/>
-          <w:szCs w:val="28"/>
-        </w:rPr>
-        <w:t xml:space="preserve"> through the </w:t>
-      </w:r>
-      <w:proofErr w:type="spellStart"/>
-      <w:r>
-        <w:rPr>
-          <w:rFonts w:ascii="Times New Roman" w:hAnsi="Times New Roman" w:cs="Times New Roman"/>
-          <w:sz w:val="24"/>
-          <w:szCs w:val="28"/>
-        </w:rPr>
-        <w:t>rpart</w:t>
-      </w:r>
-      <w:proofErr w:type="spellEnd"/>
-      <w:r>
-        <w:rPr>
-          <w:rFonts w:ascii="Times New Roman" w:hAnsi="Times New Roman" w:cs="Times New Roman"/>
-          <w:sz w:val="24"/>
-          <w:szCs w:val="28"/>
-        </w:rPr>
-        <w:t xml:space="preserve"> package. The general steps are provided below followed by two</w:t>
+        <w:t xml:space="preserve">Classification and regression trees (as described by Brieman, Freidman, Olshen, and Stone) can </w:t>
+      </w:r>
+      <w:r>
+        <w:rPr>
+          <w:rFonts w:ascii="Times New Roman" w:hAnsi="Times New Roman" w:cs="Times New Roman"/>
+          <w:sz w:val="24"/>
+          <w:szCs w:val="28"/>
+        </w:rPr>
+        <w:t xml:space="preserve"> </w:t>
+      </w:r>
+      <w:r>
+        <w:rPr>
+          <w:rFonts w:ascii="Times New Roman" w:hAnsi="Times New Roman" w:cs="Times New Roman"/>
+          <w:sz w:val="24"/>
+          <w:szCs w:val="28"/>
+        </w:rPr>
+        <w:t>generated through the rpart package. The general steps are provided below followed by two</w:t>
       </w:r>
       <w:r>
         <w:rPr>
@@ -536,33 +416,13 @@
           <w:szCs w:val="28"/>
         </w:rPr>
       </w:pPr>
-      <w:proofErr w:type="spellStart"/>
-      <w:proofErr w:type="gramStart"/>
-      <w:r>
-        <w:rPr>
-          <w:rFonts w:ascii="Times New Roman" w:hAnsi="Times New Roman" w:cs="Times New Roman"/>
-          <w:sz w:val="24"/>
-          <w:szCs w:val="28"/>
-        </w:rPr>
-        <w:t>rpart</w:t>
-      </w:r>
-      <w:proofErr w:type="spellEnd"/>
-      <w:r>
-        <w:rPr>
-          <w:rFonts w:ascii="Times New Roman" w:hAnsi="Times New Roman" w:cs="Times New Roman"/>
-          <w:sz w:val="24"/>
-          <w:szCs w:val="28"/>
-        </w:rPr>
-        <w:t>(</w:t>
-      </w:r>
-      <w:proofErr w:type="gramEnd"/>
-      <w:r>
-        <w:rPr>
-          <w:rFonts w:ascii="Times New Roman" w:hAnsi="Times New Roman" w:cs="Times New Roman"/>
-          <w:sz w:val="24"/>
-          <w:szCs w:val="28"/>
-        </w:rPr>
-        <w:t>formula, data=, method=,control=) where</w:t>
+      <w:r>
+        <w:rPr>
+          <w:rFonts w:ascii="Times New Roman" w:hAnsi="Times New Roman" w:cs="Times New Roman"/>
+          <w:sz w:val="24"/>
+          <w:szCs w:val="28"/>
+        </w:rPr>
+        <w:t>rpart(formula, data=, method=,control=) where</w:t>
       </w:r>
     </w:p>
     <w:p>
@@ -684,25 +544,7 @@
           <w:sz w:val="24"/>
           <w:szCs w:val="28"/>
         </w:rPr>
-        <w:t>"</w:t>
-      </w:r>
-      <w:proofErr w:type="spellStart"/>
-      <w:r>
-        <w:rPr>
-          <w:rFonts w:ascii="Times New Roman" w:hAnsi="Times New Roman" w:cs="Times New Roman"/>
-          <w:sz w:val="24"/>
-          <w:szCs w:val="28"/>
-        </w:rPr>
-        <w:t>anova</w:t>
-      </w:r>
-      <w:proofErr w:type="spellEnd"/>
-      <w:r>
-        <w:rPr>
-          <w:rFonts w:ascii="Times New Roman" w:hAnsi="Times New Roman" w:cs="Times New Roman"/>
-          <w:sz w:val="24"/>
-          <w:szCs w:val="28"/>
-        </w:rPr>
-        <w:t>" for a regression tree</w:t>
+        <w:t>"anova" for a regression tree</w:t>
       </w:r>
     </w:p>
     <w:p>
@@ -757,63 +599,7 @@
           <w:sz w:val="24"/>
           <w:szCs w:val="28"/>
         </w:rPr>
-        <w:t>control=</w:t>
-      </w:r>
-      <w:proofErr w:type="spellStart"/>
-      <w:proofErr w:type="gramStart"/>
-      <w:r>
-        <w:rPr>
-          <w:rFonts w:ascii="Times New Roman" w:hAnsi="Times New Roman" w:cs="Times New Roman"/>
-          <w:sz w:val="24"/>
-          <w:szCs w:val="28"/>
-        </w:rPr>
-        <w:t>rpart.control</w:t>
-      </w:r>
-      <w:proofErr w:type="spellEnd"/>
-      <w:proofErr w:type="gramEnd"/>
-      <w:r>
-        <w:rPr>
-          <w:rFonts w:ascii="Times New Roman" w:hAnsi="Times New Roman" w:cs="Times New Roman"/>
-          <w:sz w:val="24"/>
-          <w:szCs w:val="28"/>
-        </w:rPr>
-        <w:t>(</w:t>
-      </w:r>
-      <w:proofErr w:type="spellStart"/>
-      <w:r>
-        <w:rPr>
-          <w:rFonts w:ascii="Times New Roman" w:hAnsi="Times New Roman" w:cs="Times New Roman"/>
-          <w:sz w:val="24"/>
-          <w:szCs w:val="28"/>
-        </w:rPr>
-        <w:t>minsplit</w:t>
-      </w:r>
-      <w:proofErr w:type="spellEnd"/>
-      <w:r>
-        <w:rPr>
-          <w:rFonts w:ascii="Times New Roman" w:hAnsi="Times New Roman" w:cs="Times New Roman"/>
-          <w:sz w:val="24"/>
-          <w:szCs w:val="28"/>
-        </w:rPr>
-        <w:t xml:space="preserve">=30, </w:t>
-      </w:r>
-      <w:proofErr w:type="spellStart"/>
-      <w:r>
-        <w:rPr>
-          <w:rFonts w:ascii="Times New Roman" w:hAnsi="Times New Roman" w:cs="Times New Roman"/>
-          <w:sz w:val="24"/>
-          <w:szCs w:val="28"/>
-        </w:rPr>
-        <w:t>cp</w:t>
-      </w:r>
-      <w:proofErr w:type="spellEnd"/>
-      <w:r>
-        <w:rPr>
-          <w:rFonts w:ascii="Times New Roman" w:hAnsi="Times New Roman" w:cs="Times New Roman"/>
-          <w:sz w:val="24"/>
-          <w:szCs w:val="28"/>
-        </w:rPr>
-        <w:t>=0.001) requires that the minimum number of observations in a</w:t>
+        <w:t>control=rpart.control(minsplit=30, cp=0.001) requires that the minimum number of observations in a</w:t>
       </w:r>
       <w:r>
         <w:rPr>
@@ -905,41 +691,13 @@
           <w:szCs w:val="28"/>
         </w:rPr>
       </w:pPr>
-      <w:proofErr w:type="spellStart"/>
-      <w:r>
-        <w:rPr>
-          <w:rFonts w:ascii="Times New Roman" w:hAnsi="Times New Roman" w:cs="Times New Roman"/>
-          <w:sz w:val="24"/>
-          <w:szCs w:val="28"/>
-        </w:rPr>
-        <w:t>printcp</w:t>
-      </w:r>
-      <w:proofErr w:type="spellEnd"/>
-      <w:r>
-        <w:rPr>
-          <w:rFonts w:ascii="Times New Roman" w:hAnsi="Times New Roman" w:cs="Times New Roman"/>
-          <w:sz w:val="24"/>
-          <w:szCs w:val="28"/>
-        </w:rPr>
-        <w:t xml:space="preserve">(fit) display </w:t>
-      </w:r>
-      <w:proofErr w:type="spellStart"/>
-      <w:r>
-        <w:rPr>
-          <w:rFonts w:ascii="Times New Roman" w:hAnsi="Times New Roman" w:cs="Times New Roman"/>
-          <w:sz w:val="24"/>
-          <w:szCs w:val="28"/>
-        </w:rPr>
-        <w:t>cp</w:t>
-      </w:r>
-      <w:proofErr w:type="spellEnd"/>
-      <w:r>
-        <w:rPr>
-          <w:rFonts w:ascii="Times New Roman" w:hAnsi="Times New Roman" w:cs="Times New Roman"/>
-          <w:sz w:val="24"/>
-          <w:szCs w:val="28"/>
-        </w:rPr>
-        <w:t xml:space="preserve"> table</w:t>
+      <w:r>
+        <w:rPr>
+          <w:rFonts w:ascii="Times New Roman" w:hAnsi="Times New Roman" w:cs="Times New Roman"/>
+          <w:sz w:val="24"/>
+          <w:szCs w:val="28"/>
+        </w:rPr>
+        <w:t>printcp(fit) display cp table</w:t>
       </w:r>
     </w:p>
     <w:p>
@@ -952,23 +710,13 @@
           <w:szCs w:val="28"/>
         </w:rPr>
       </w:pPr>
-      <w:proofErr w:type="spellStart"/>
-      <w:r>
-        <w:rPr>
-          <w:rFonts w:ascii="Times New Roman" w:hAnsi="Times New Roman" w:cs="Times New Roman"/>
-          <w:sz w:val="24"/>
-          <w:szCs w:val="28"/>
-        </w:rPr>
-        <w:t>plotcp</w:t>
-      </w:r>
-      <w:proofErr w:type="spellEnd"/>
-      <w:r>
-        <w:rPr>
-          <w:rFonts w:ascii="Times New Roman" w:hAnsi="Times New Roman" w:cs="Times New Roman"/>
-          <w:sz w:val="24"/>
-          <w:szCs w:val="28"/>
-        </w:rPr>
-        <w:t>(fit</w:t>
+      <w:r>
+        <w:rPr>
+          <w:rFonts w:ascii="Times New Roman" w:hAnsi="Times New Roman" w:cs="Times New Roman"/>
+          <w:sz w:val="24"/>
+          <w:szCs w:val="28"/>
+        </w:rPr>
+        <w:t>plotcp(fit</w:t>
       </w:r>
       <w:r>
         <w:rPr>
@@ -1012,99 +760,43 @@
           <w:sz w:val="24"/>
           <w:szCs w:val="28"/>
         </w:rPr>
-        <w:t xml:space="preserve">fit &lt;- </w:t>
-      </w:r>
-      <w:proofErr w:type="spellStart"/>
-      <w:proofErr w:type="gramStart"/>
-      <w:r>
-        <w:rPr>
-          <w:rFonts w:ascii="Times New Roman" w:hAnsi="Times New Roman" w:cs="Times New Roman"/>
-          <w:sz w:val="24"/>
-          <w:szCs w:val="28"/>
-        </w:rPr>
-        <w:t>rpart</w:t>
-      </w:r>
-      <w:proofErr w:type="spellEnd"/>
-      <w:r>
-        <w:rPr>
-          <w:rFonts w:ascii="Times New Roman" w:hAnsi="Times New Roman" w:cs="Times New Roman"/>
-          <w:sz w:val="24"/>
-          <w:szCs w:val="28"/>
-        </w:rPr>
-        <w:t>(</w:t>
-      </w:r>
-      <w:proofErr w:type="gramEnd"/>
-      <w:r>
-        <w:rPr>
-          <w:rFonts w:ascii="Times New Roman" w:hAnsi="Times New Roman" w:cs="Times New Roman"/>
-          <w:sz w:val="24"/>
-          <w:szCs w:val="28"/>
-        </w:rPr>
-        <w:t>Play- Outlook+ Temperature +Humidity+ Wind,</w:t>
-      </w:r>
-    </w:p>
-    <w:p>
-      <w:pPr>
-        <w:jc w:val="both"/>
-        <w:rPr>
-          <w:rFonts w:ascii="Times New Roman" w:hAnsi="Times New Roman" w:cs="Times New Roman"/>
-          <w:sz w:val="24"/>
-          <w:szCs w:val="28"/>
-        </w:rPr>
-      </w:pPr>
-      <w:r>
-        <w:rPr>
-          <w:rFonts w:ascii="Times New Roman" w:hAnsi="Times New Roman" w:cs="Times New Roman"/>
-          <w:sz w:val="24"/>
-          <w:szCs w:val="28"/>
-        </w:rPr>
-        <w:t>method="class</w:t>
-      </w:r>
-      <w:proofErr w:type="gramStart"/>
-      <w:r>
-        <w:rPr>
-          <w:rFonts w:ascii="Times New Roman" w:hAnsi="Times New Roman" w:cs="Times New Roman"/>
-          <w:sz w:val="24"/>
-          <w:szCs w:val="28"/>
-        </w:rPr>
-        <w:t>11,data</w:t>
-      </w:r>
-      <w:proofErr w:type="gramEnd"/>
-      <w:r>
-        <w:rPr>
-          <w:rFonts w:ascii="Times New Roman" w:hAnsi="Times New Roman" w:cs="Times New Roman"/>
-          <w:sz w:val="24"/>
-          <w:szCs w:val="28"/>
-        </w:rPr>
-        <w:t>=play_decision,control=rpart.control(minsplit=l),</w:t>
-      </w:r>
-    </w:p>
-    <w:p>
-      <w:pPr>
-        <w:jc w:val="both"/>
-        <w:rPr>
-          <w:rFonts w:ascii="Times New Roman" w:hAnsi="Times New Roman" w:cs="Times New Roman"/>
-          <w:sz w:val="24"/>
-          <w:szCs w:val="28"/>
-        </w:rPr>
-      </w:pPr>
-      <w:proofErr w:type="spellStart"/>
-      <w:r>
-        <w:rPr>
-          <w:rFonts w:ascii="Times New Roman" w:hAnsi="Times New Roman" w:cs="Times New Roman"/>
-          <w:sz w:val="24"/>
-          <w:szCs w:val="28"/>
-        </w:rPr>
-        <w:t>parms</w:t>
-      </w:r>
-      <w:proofErr w:type="spellEnd"/>
-      <w:r>
-        <w:rPr>
-          <w:rFonts w:ascii="Times New Roman" w:hAnsi="Times New Roman" w:cs="Times New Roman"/>
-          <w:sz w:val="24"/>
-          <w:szCs w:val="28"/>
-        </w:rPr>
-        <w:t>=list(split=•information•))</w:t>
+        <w:t>fit &lt;- rpart(Play- Outlook+ Temperature +Humidity+ Wind,</w:t>
+      </w:r>
+    </w:p>
+    <w:p>
+      <w:pPr>
+        <w:jc w:val="both"/>
+        <w:rPr>
+          <w:rFonts w:ascii="Times New Roman" w:hAnsi="Times New Roman" w:cs="Times New Roman"/>
+          <w:sz w:val="24"/>
+          <w:szCs w:val="28"/>
+        </w:rPr>
+      </w:pPr>
+      <w:r>
+        <w:rPr>
+          <w:rFonts w:ascii="Times New Roman" w:hAnsi="Times New Roman" w:cs="Times New Roman"/>
+          <w:sz w:val="24"/>
+          <w:szCs w:val="28"/>
+        </w:rPr>
+        <w:t>method="class11,data=play_decision,control=rpart.control(minsplit=l),</w:t>
+      </w:r>
+    </w:p>
+    <w:p>
+      <w:pPr>
+        <w:jc w:val="both"/>
+        <w:rPr>
+          <w:rFonts w:ascii="Times New Roman" w:hAnsi="Times New Roman" w:cs="Times New Roman"/>
+          <w:sz w:val="24"/>
+          <w:szCs w:val="28"/>
+        </w:rPr>
+      </w:pPr>
+      <w:r>
+        <w:rPr>
+          <w:rFonts w:ascii="Times New Roman" w:hAnsi="Times New Roman" w:cs="Times New Roman"/>
+          <w:sz w:val="24"/>
+          <w:szCs w:val="28"/>
+        </w:rPr>
+        <w:t>parms=list(split=•information•))</w:t>
       </w:r>
     </w:p>
     <w:p>
@@ -1123,59 +815,23 @@
           <w:sz w:val="24"/>
           <w:szCs w:val="28"/>
         </w:rPr>
-        <w:t xml:space="preserve">The </w:t>
-      </w:r>
-      <w:proofErr w:type="spellStart"/>
-      <w:r>
-        <w:rPr>
-          <w:rFonts w:ascii="Times New Roman" w:hAnsi="Times New Roman" w:cs="Times New Roman"/>
-          <w:sz w:val="24"/>
-          <w:szCs w:val="28"/>
-        </w:rPr>
-        <w:t>rpart</w:t>
-      </w:r>
-      <w:proofErr w:type="spellEnd"/>
-      <w:r>
-        <w:rPr>
-          <w:rFonts w:ascii="Times New Roman" w:hAnsi="Times New Roman" w:cs="Times New Roman"/>
-          <w:sz w:val="24"/>
-          <w:szCs w:val="28"/>
-        </w:rPr>
-        <w:t xml:space="preserve"> function has four parameters. The first parameter, Play - Out look</w:t>
-      </w:r>
-      <w:r>
-        <w:rPr>
-          <w:rFonts w:ascii="Times New Roman" w:hAnsi="Times New Roman" w:cs="Times New Roman"/>
-          <w:sz w:val="24"/>
-          <w:szCs w:val="28"/>
-        </w:rPr>
-        <w:t xml:space="preserve"> </w:t>
-      </w:r>
-      <w:r>
-        <w:rPr>
-          <w:rFonts w:ascii="Times New Roman" w:hAnsi="Times New Roman" w:cs="Times New Roman"/>
-          <w:sz w:val="24"/>
-          <w:szCs w:val="28"/>
-        </w:rPr>
-        <w:t xml:space="preserve">+ Temperature+ </w:t>
-      </w:r>
-      <w:proofErr w:type="spellStart"/>
-      <w:r>
-        <w:rPr>
-          <w:rFonts w:ascii="Times New Roman" w:hAnsi="Times New Roman" w:cs="Times New Roman"/>
-          <w:sz w:val="24"/>
-          <w:szCs w:val="28"/>
-        </w:rPr>
-        <w:t>Hurnidi</w:t>
-      </w:r>
-      <w:proofErr w:type="spellEnd"/>
-      <w:r>
-        <w:rPr>
-          <w:rFonts w:ascii="Times New Roman" w:hAnsi="Times New Roman" w:cs="Times New Roman"/>
-          <w:sz w:val="24"/>
-          <w:szCs w:val="28"/>
-        </w:rPr>
-        <w:t xml:space="preserve"> ty + Wind, is the model indicating that attribute Play can be predicted</w:t>
+        <w:t>The rpart function has four parameters. The first parameter, Play - Out look</w:t>
+      </w:r>
+      <w:r>
+        <w:rPr>
+          <w:rFonts w:ascii="Times New Roman" w:hAnsi="Times New Roman" w:cs="Times New Roman"/>
+          <w:sz w:val="24"/>
+          <w:szCs w:val="28"/>
+        </w:rPr>
+        <w:t xml:space="preserve"> </w:t>
+      </w:r>
+      <w:r>
+        <w:rPr>
+          <w:rFonts w:ascii="Times New Roman" w:hAnsi="Times New Roman" w:cs="Times New Roman"/>
+          <w:sz w:val="24"/>
+          <w:szCs w:val="28"/>
+        </w:rPr>
+        <w:t>+ Temperature+ Hurnidi ty + Wind, is the model indicating that attribute Play can be predicted</w:t>
       </w:r>
       <w:r>
         <w:rPr>
@@ -1217,118 +873,45 @@
         </w:rPr>
         <w:t xml:space="preserve"> </w:t>
       </w:r>
-      <w:proofErr w:type="spellStart"/>
-      <w:r>
-        <w:rPr>
-          <w:rFonts w:ascii="Times New Roman" w:hAnsi="Times New Roman" w:cs="Times New Roman"/>
-          <w:sz w:val="24"/>
-          <w:szCs w:val="28"/>
-        </w:rPr>
-        <w:t>dataframe</w:t>
-      </w:r>
-      <w:proofErr w:type="spellEnd"/>
-      <w:r>
-        <w:rPr>
-          <w:rFonts w:ascii="Times New Roman" w:hAnsi="Times New Roman" w:cs="Times New Roman"/>
-          <w:sz w:val="24"/>
-          <w:szCs w:val="28"/>
-        </w:rPr>
-        <w:t xml:space="preserve"> containing those attributes mentioned in the formula. The fourth parameter, control, is</w:t>
-      </w:r>
-      <w:r>
-        <w:rPr>
-          <w:rFonts w:ascii="Times New Roman" w:hAnsi="Times New Roman" w:cs="Times New Roman"/>
-          <w:sz w:val="24"/>
-          <w:szCs w:val="28"/>
-        </w:rPr>
-        <w:t xml:space="preserve"> </w:t>
-      </w:r>
-      <w:r>
-        <w:rPr>
-          <w:rFonts w:ascii="Times New Roman" w:hAnsi="Times New Roman" w:cs="Times New Roman"/>
-          <w:sz w:val="24"/>
-          <w:szCs w:val="28"/>
-        </w:rPr>
-        <w:t>optional and controls the tree growth. In the preceding example, control=</w:t>
-      </w:r>
-      <w:proofErr w:type="spellStart"/>
-      <w:r>
-        <w:rPr>
-          <w:rFonts w:ascii="Times New Roman" w:hAnsi="Times New Roman" w:cs="Times New Roman"/>
-          <w:sz w:val="24"/>
-          <w:szCs w:val="28"/>
-        </w:rPr>
-        <w:t>rpart</w:t>
-      </w:r>
-      <w:proofErr w:type="spellEnd"/>
-      <w:r>
-        <w:rPr>
-          <w:rFonts w:ascii="Times New Roman" w:hAnsi="Times New Roman" w:cs="Times New Roman"/>
-          <w:sz w:val="24"/>
-          <w:szCs w:val="28"/>
-        </w:rPr>
-        <w:t>. control (</w:t>
-      </w:r>
-      <w:proofErr w:type="spellStart"/>
-      <w:r>
-        <w:rPr>
-          <w:rFonts w:ascii="Times New Roman" w:hAnsi="Times New Roman" w:cs="Times New Roman"/>
-          <w:sz w:val="24"/>
-          <w:szCs w:val="28"/>
-        </w:rPr>
-        <w:t>minsplit</w:t>
-      </w:r>
-      <w:proofErr w:type="spellEnd"/>
-      <w:r>
-        <w:rPr>
-          <w:rFonts w:ascii="Times New Roman" w:hAnsi="Times New Roman" w:cs="Times New Roman"/>
-          <w:sz w:val="24"/>
-          <w:szCs w:val="28"/>
-        </w:rPr>
-        <w:t>=l)</w:t>
-      </w:r>
-      <w:r>
-        <w:rPr>
-          <w:rFonts w:ascii="Times New Roman" w:hAnsi="Times New Roman" w:cs="Times New Roman"/>
-          <w:sz w:val="24"/>
-          <w:szCs w:val="28"/>
-        </w:rPr>
-        <w:t xml:space="preserve"> </w:t>
-      </w:r>
-      <w:r>
-        <w:rPr>
-          <w:rFonts w:ascii="Times New Roman" w:hAnsi="Times New Roman" w:cs="Times New Roman"/>
-          <w:sz w:val="24"/>
-          <w:szCs w:val="28"/>
-        </w:rPr>
-        <w:t xml:space="preserve">requires that each node have at least one observation before attempting a split. The </w:t>
-      </w:r>
-      <w:proofErr w:type="spellStart"/>
-      <w:r>
-        <w:rPr>
-          <w:rFonts w:ascii="Times New Roman" w:hAnsi="Times New Roman" w:cs="Times New Roman"/>
-          <w:sz w:val="24"/>
-          <w:szCs w:val="28"/>
-        </w:rPr>
-        <w:t>rminsplit</w:t>
-      </w:r>
-      <w:proofErr w:type="spellEnd"/>
-      <w:r>
-        <w:rPr>
-          <w:rFonts w:ascii="Times New Roman" w:hAnsi="Times New Roman" w:cs="Times New Roman"/>
-          <w:sz w:val="24"/>
-          <w:szCs w:val="28"/>
-        </w:rPr>
-        <w:t xml:space="preserve">= </w:t>
-      </w:r>
-      <w:proofErr w:type="gramStart"/>
-      <w:r>
-        <w:rPr>
-          <w:rFonts w:ascii="Times New Roman" w:hAnsi="Times New Roman" w:cs="Times New Roman"/>
-          <w:sz w:val="24"/>
-          <w:szCs w:val="28"/>
-        </w:rPr>
-        <w:t>1</w:t>
+      <w:r>
+        <w:rPr>
+          <w:rFonts w:ascii="Times New Roman" w:hAnsi="Times New Roman" w:cs="Times New Roman"/>
+          <w:sz w:val="24"/>
+          <w:szCs w:val="28"/>
+        </w:rPr>
+        <w:t>dataframe containing those attributes mentioned in the formula. The fourth parameter, control, is</w:t>
+      </w:r>
+      <w:r>
+        <w:rPr>
+          <w:rFonts w:ascii="Times New Roman" w:hAnsi="Times New Roman" w:cs="Times New Roman"/>
+          <w:sz w:val="24"/>
+          <w:szCs w:val="28"/>
+        </w:rPr>
+        <w:t xml:space="preserve"> </w:t>
+      </w:r>
+      <w:r>
+        <w:rPr>
+          <w:rFonts w:ascii="Times New Roman" w:hAnsi="Times New Roman" w:cs="Times New Roman"/>
+          <w:sz w:val="24"/>
+          <w:szCs w:val="28"/>
+        </w:rPr>
+        <w:t>optional and controls the tree growth. In the preceding example, control=rpart. control (minsplit=l)</w:t>
+      </w:r>
+      <w:r>
+        <w:rPr>
+          <w:rFonts w:ascii="Times New Roman" w:hAnsi="Times New Roman" w:cs="Times New Roman"/>
+          <w:sz w:val="24"/>
+          <w:szCs w:val="28"/>
+        </w:rPr>
+        <w:t xml:space="preserve"> </w:t>
+      </w:r>
+      <w:r>
+        <w:rPr>
+          <w:rFonts w:ascii="Times New Roman" w:hAnsi="Times New Roman" w:cs="Times New Roman"/>
+          <w:sz w:val="24"/>
+          <w:szCs w:val="28"/>
+        </w:rPr>
+        <w:t>requires that each node have at least one observation before attempting a split. The rminsplit= 1</w:t>
       </w:r>
       <w:r>
         <w:rPr>
@@ -1344,138 +927,39 @@
           <w:sz w:val="24"/>
           <w:szCs w:val="28"/>
         </w:rPr>
-        <w:t>makes</w:t>
-      </w:r>
-      <w:proofErr w:type="gramEnd"/>
-      <w:r>
-        <w:rPr>
-          <w:rFonts w:ascii="Times New Roman" w:hAnsi="Times New Roman" w:cs="Times New Roman"/>
-          <w:sz w:val="24"/>
-          <w:szCs w:val="28"/>
-        </w:rPr>
-        <w:t xml:space="preserve"> sense for the small dataset, but for larger datasets </w:t>
-      </w:r>
-      <w:proofErr w:type="spellStart"/>
-      <w:r>
-        <w:rPr>
-          <w:rFonts w:ascii="Times New Roman" w:hAnsi="Times New Roman" w:cs="Times New Roman"/>
-          <w:sz w:val="24"/>
-          <w:szCs w:val="28"/>
-        </w:rPr>
-        <w:t>rminsplit</w:t>
-      </w:r>
-      <w:proofErr w:type="spellEnd"/>
-      <w:r>
-        <w:rPr>
-          <w:rFonts w:ascii="Times New Roman" w:hAnsi="Times New Roman" w:cs="Times New Roman"/>
-          <w:sz w:val="24"/>
-          <w:szCs w:val="28"/>
-        </w:rPr>
-        <w:t xml:space="preserve"> could be set to 10% of the</w:t>
-      </w:r>
-      <w:r>
-        <w:rPr>
-          <w:rFonts w:ascii="Times New Roman" w:hAnsi="Times New Roman" w:cs="Times New Roman"/>
-          <w:sz w:val="24"/>
-          <w:szCs w:val="28"/>
-        </w:rPr>
-        <w:t xml:space="preserve"> </w:t>
-      </w:r>
-      <w:r>
-        <w:rPr>
-          <w:rFonts w:ascii="Times New Roman" w:hAnsi="Times New Roman" w:cs="Times New Roman"/>
-          <w:sz w:val="24"/>
-          <w:szCs w:val="28"/>
-        </w:rPr>
-        <w:t xml:space="preserve">dataset size to combat overfitting. Besides </w:t>
-      </w:r>
-      <w:proofErr w:type="spellStart"/>
-      <w:r>
-        <w:rPr>
-          <w:rFonts w:ascii="Times New Roman" w:hAnsi="Times New Roman" w:cs="Times New Roman"/>
-          <w:sz w:val="24"/>
-          <w:szCs w:val="28"/>
-        </w:rPr>
-        <w:t>minsp</w:t>
-      </w:r>
-      <w:proofErr w:type="spellEnd"/>
-      <w:r>
-        <w:rPr>
-          <w:rFonts w:ascii="Times New Roman" w:hAnsi="Times New Roman" w:cs="Times New Roman"/>
-          <w:sz w:val="24"/>
-          <w:szCs w:val="28"/>
-        </w:rPr>
-        <w:t xml:space="preserve"> 1 it, other parameters are available to control the</w:t>
-      </w:r>
-      <w:r>
-        <w:rPr>
-          <w:rFonts w:ascii="Times New Roman" w:hAnsi="Times New Roman" w:cs="Times New Roman"/>
-          <w:sz w:val="24"/>
-          <w:szCs w:val="28"/>
-        </w:rPr>
-        <w:t xml:space="preserve"> </w:t>
-      </w:r>
-      <w:r>
-        <w:rPr>
-          <w:rFonts w:ascii="Times New Roman" w:hAnsi="Times New Roman" w:cs="Times New Roman"/>
-          <w:sz w:val="24"/>
-          <w:szCs w:val="28"/>
-        </w:rPr>
-        <w:t xml:space="preserve">construction of the decision tree. For example, </w:t>
-      </w:r>
-      <w:proofErr w:type="spellStart"/>
-      <w:r>
-        <w:rPr>
-          <w:rFonts w:ascii="Times New Roman" w:hAnsi="Times New Roman" w:cs="Times New Roman"/>
-          <w:sz w:val="24"/>
-          <w:szCs w:val="28"/>
-        </w:rPr>
-        <w:t>rpart</w:t>
-      </w:r>
-      <w:proofErr w:type="spellEnd"/>
-      <w:r>
-        <w:rPr>
-          <w:rFonts w:ascii="Times New Roman" w:hAnsi="Times New Roman" w:cs="Times New Roman"/>
-          <w:sz w:val="24"/>
-          <w:szCs w:val="28"/>
-        </w:rPr>
-        <w:t>. control (</w:t>
-      </w:r>
-      <w:proofErr w:type="spellStart"/>
-      <w:r>
-        <w:rPr>
-          <w:rFonts w:ascii="Times New Roman" w:hAnsi="Times New Roman" w:cs="Times New Roman"/>
-          <w:sz w:val="24"/>
-          <w:szCs w:val="28"/>
-        </w:rPr>
-        <w:t>rnaxdepth</w:t>
-      </w:r>
-      <w:proofErr w:type="spellEnd"/>
-      <w:r>
-        <w:rPr>
-          <w:rFonts w:ascii="Times New Roman" w:hAnsi="Times New Roman" w:cs="Times New Roman"/>
-          <w:sz w:val="24"/>
-          <w:szCs w:val="28"/>
-        </w:rPr>
-        <w:t xml:space="preserve">=10, </w:t>
-      </w:r>
-      <w:proofErr w:type="spellStart"/>
-      <w:r>
-        <w:rPr>
-          <w:rFonts w:ascii="Times New Roman" w:hAnsi="Times New Roman" w:cs="Times New Roman"/>
-          <w:sz w:val="24"/>
-          <w:szCs w:val="28"/>
-        </w:rPr>
-        <w:t>cp</w:t>
-      </w:r>
-      <w:proofErr w:type="spellEnd"/>
-      <w:r>
-        <w:rPr>
-          <w:rFonts w:ascii="Times New Roman" w:hAnsi="Times New Roman" w:cs="Times New Roman"/>
-          <w:sz w:val="24"/>
-          <w:szCs w:val="28"/>
-        </w:rPr>
-        <w:t>=O. 001) limits the</w:t>
+        <w:t>makes sense for the small dataset, but for larger datasets rminsplit could be set to 10% of the</w:t>
+      </w:r>
+      <w:r>
+        <w:rPr>
+          <w:rFonts w:ascii="Times New Roman" w:hAnsi="Times New Roman" w:cs="Times New Roman"/>
+          <w:sz w:val="24"/>
+          <w:szCs w:val="28"/>
+        </w:rPr>
+        <w:t xml:space="preserve"> </w:t>
+      </w:r>
+      <w:r>
+        <w:rPr>
+          <w:rFonts w:ascii="Times New Roman" w:hAnsi="Times New Roman" w:cs="Times New Roman"/>
+          <w:sz w:val="24"/>
+          <w:szCs w:val="28"/>
+        </w:rPr>
+        <w:t>dataset size to combat overfitting. Besides minsp 1 it, other parameters are available to control the</w:t>
+      </w:r>
+      <w:r>
+        <w:rPr>
+          <w:rFonts w:ascii="Times New Roman" w:hAnsi="Times New Roman" w:cs="Times New Roman"/>
+          <w:sz w:val="24"/>
+          <w:szCs w:val="28"/>
+        </w:rPr>
+        <w:t xml:space="preserve"> </w:t>
+      </w:r>
+      <w:r>
+        <w:rPr>
+          <w:rFonts w:ascii="Times New Roman" w:hAnsi="Times New Roman" w:cs="Times New Roman"/>
+          <w:sz w:val="24"/>
+          <w:szCs w:val="28"/>
+        </w:rPr>
+        <w:t>construction of the decision tree. For example, rpart. control (rnaxdepth=10, cp=O. 001) limits the</w:t>
       </w:r>
       <w:r>
         <w:rPr>
@@ -1507,70 +991,24 @@
           <w:sz w:val="24"/>
           <w:szCs w:val="28"/>
         </w:rPr>
-        <w:t>0.001 before being attempted. The last parameter (</w:t>
-      </w:r>
-      <w:proofErr w:type="spellStart"/>
-      <w:r>
-        <w:rPr>
-          <w:rFonts w:ascii="Times New Roman" w:hAnsi="Times New Roman" w:cs="Times New Roman"/>
-          <w:sz w:val="24"/>
-          <w:szCs w:val="28"/>
-        </w:rPr>
-        <w:t>parms</w:t>
-      </w:r>
-      <w:proofErr w:type="spellEnd"/>
-      <w:r>
-        <w:rPr>
-          <w:rFonts w:ascii="Times New Roman" w:hAnsi="Times New Roman" w:cs="Times New Roman"/>
-          <w:sz w:val="24"/>
-          <w:szCs w:val="28"/>
-        </w:rPr>
-        <w:t>) specifies the purity measure being used</w:t>
-      </w:r>
-      <w:r>
-        <w:rPr>
-          <w:rFonts w:ascii="Times New Roman" w:hAnsi="Times New Roman" w:cs="Times New Roman"/>
-          <w:sz w:val="24"/>
-          <w:szCs w:val="28"/>
-        </w:rPr>
-        <w:t xml:space="preserve"> </w:t>
-      </w:r>
-      <w:r>
-        <w:rPr>
-          <w:rFonts w:ascii="Times New Roman" w:hAnsi="Times New Roman" w:cs="Times New Roman"/>
-          <w:sz w:val="24"/>
-          <w:szCs w:val="28"/>
-        </w:rPr>
-        <w:t xml:space="preserve">for the splits. The value of </w:t>
-      </w:r>
-      <w:proofErr w:type="spellStart"/>
-      <w:r>
-        <w:rPr>
-          <w:rFonts w:ascii="Times New Roman" w:hAnsi="Times New Roman" w:cs="Times New Roman"/>
-          <w:sz w:val="24"/>
-          <w:szCs w:val="28"/>
-        </w:rPr>
-        <w:t>sp</w:t>
-      </w:r>
-      <w:proofErr w:type="spellEnd"/>
-      <w:r>
-        <w:rPr>
-          <w:rFonts w:ascii="Times New Roman" w:hAnsi="Times New Roman" w:cs="Times New Roman"/>
-          <w:sz w:val="24"/>
-          <w:szCs w:val="28"/>
-        </w:rPr>
-        <w:t xml:space="preserve"> 1 it can be either information (for using the information gain) or g </w:t>
-      </w:r>
-      <w:proofErr w:type="spellStart"/>
-      <w:r>
-        <w:rPr>
-          <w:rFonts w:ascii="Times New Roman" w:hAnsi="Times New Roman" w:cs="Times New Roman"/>
-          <w:sz w:val="24"/>
-          <w:szCs w:val="28"/>
-        </w:rPr>
-        <w:t>ini</w:t>
-      </w:r>
-      <w:proofErr w:type="spellEnd"/>
+        <w:t>0.001 before being attempted. The last parameter (parms) specifies the purity measure being used</w:t>
+      </w:r>
+      <w:r>
+        <w:rPr>
+          <w:rFonts w:ascii="Times New Roman" w:hAnsi="Times New Roman" w:cs="Times New Roman"/>
+          <w:sz w:val="24"/>
+          <w:szCs w:val="28"/>
+        </w:rPr>
+        <w:t xml:space="preserve"> </w:t>
+      </w:r>
+      <w:r>
+        <w:rPr>
+          <w:rFonts w:ascii="Times New Roman" w:hAnsi="Times New Roman" w:cs="Times New Roman"/>
+          <w:sz w:val="24"/>
+          <w:szCs w:val="28"/>
+        </w:rPr>
+        <w:t>for the splits. The value of sp 1 it can be either information (for using the information gain) or g ini</w:t>
+      </w:r>
       <w:r>
         <w:rPr>
           <w:rFonts w:ascii="Times New Roman" w:hAnsi="Times New Roman" w:cs="Times New Roman"/>
@@ -1601,132 +1039,45 @@
           <w:sz w:val="24"/>
           <w:szCs w:val="28"/>
         </w:rPr>
-        <w:t xml:space="preserve">For the </w:t>
-      </w:r>
-      <w:proofErr w:type="spellStart"/>
-      <w:r>
-        <w:rPr>
-          <w:rFonts w:ascii="Times New Roman" w:hAnsi="Times New Roman" w:cs="Times New Roman"/>
-          <w:sz w:val="24"/>
-          <w:szCs w:val="28"/>
-        </w:rPr>
-        <w:t>tripadvisory</w:t>
-      </w:r>
-      <w:proofErr w:type="spellEnd"/>
-      <w:r>
-        <w:rPr>
-          <w:rFonts w:ascii="Times New Roman" w:hAnsi="Times New Roman" w:cs="Times New Roman"/>
-          <w:sz w:val="24"/>
-          <w:szCs w:val="28"/>
-        </w:rPr>
-        <w:t xml:space="preserve"> dataset the following code snippet for </w:t>
-      </w:r>
-      <w:proofErr w:type="spellStart"/>
-      <w:r>
-        <w:rPr>
-          <w:rFonts w:ascii="Times New Roman" w:hAnsi="Times New Roman" w:cs="Times New Roman"/>
-          <w:sz w:val="24"/>
-          <w:szCs w:val="28"/>
-        </w:rPr>
-        <w:t>rpart</w:t>
-      </w:r>
-      <w:proofErr w:type="spellEnd"/>
-      <w:r>
-        <w:rPr>
-          <w:rFonts w:ascii="Times New Roman" w:hAnsi="Times New Roman" w:cs="Times New Roman"/>
-          <w:sz w:val="24"/>
-          <w:szCs w:val="28"/>
-        </w:rPr>
-        <w:t xml:space="preserve"> is used:</w:t>
-      </w:r>
-    </w:p>
-    <w:p>
-      <w:pPr>
-        <w:jc w:val="both"/>
-        <w:rPr>
-          <w:rFonts w:ascii="Times New Roman" w:hAnsi="Times New Roman" w:cs="Times New Roman"/>
-          <w:sz w:val="24"/>
-          <w:szCs w:val="28"/>
-        </w:rPr>
-      </w:pPr>
-      <w:r>
-        <w:rPr>
-          <w:rFonts w:ascii="Times New Roman" w:hAnsi="Times New Roman" w:cs="Times New Roman"/>
-          <w:sz w:val="24"/>
-          <w:szCs w:val="28"/>
-        </w:rPr>
-        <w:t>fit&lt;-</w:t>
-      </w:r>
-      <w:proofErr w:type="spellStart"/>
-      <w:proofErr w:type="gramStart"/>
-      <w:r>
-        <w:rPr>
-          <w:rFonts w:ascii="Times New Roman" w:hAnsi="Times New Roman" w:cs="Times New Roman"/>
-          <w:sz w:val="24"/>
-          <w:szCs w:val="28"/>
-        </w:rPr>
-        <w:t>rpart</w:t>
-      </w:r>
-      <w:proofErr w:type="spellEnd"/>
-      <w:r>
-        <w:rPr>
-          <w:rFonts w:ascii="Times New Roman" w:hAnsi="Times New Roman" w:cs="Times New Roman"/>
-          <w:sz w:val="24"/>
-          <w:szCs w:val="28"/>
-        </w:rPr>
-        <w:t>(</w:t>
-      </w:r>
-      <w:proofErr w:type="spellStart"/>
-      <w:proofErr w:type="gramEnd"/>
-      <w:r>
-        <w:rPr>
-          <w:rFonts w:ascii="Times New Roman" w:hAnsi="Times New Roman" w:cs="Times New Roman"/>
-          <w:sz w:val="24"/>
-          <w:szCs w:val="28"/>
-        </w:rPr>
-        <w:t>train$Member.type~.,data</w:t>
-      </w:r>
-      <w:proofErr w:type="spellEnd"/>
-      <w:r>
-        <w:rPr>
-          <w:rFonts w:ascii="Times New Roman" w:hAnsi="Times New Roman" w:cs="Times New Roman"/>
-          <w:sz w:val="24"/>
-          <w:szCs w:val="28"/>
-        </w:rPr>
-        <w:t>=train, method="class")</w:t>
-      </w:r>
-    </w:p>
-    <w:p>
-      <w:pPr>
-        <w:jc w:val="both"/>
-        <w:rPr>
-          <w:rFonts w:ascii="Times New Roman" w:hAnsi="Times New Roman" w:cs="Times New Roman"/>
-          <w:b/>
-          <w:sz w:val="24"/>
-          <w:szCs w:val="28"/>
-        </w:rPr>
-      </w:pPr>
-      <w:proofErr w:type="spellStart"/>
-      <w:proofErr w:type="gramStart"/>
-      <w:r>
-        <w:rPr>
-          <w:rFonts w:ascii="Times New Roman" w:hAnsi="Times New Roman" w:cs="Times New Roman"/>
-          <w:b/>
-          <w:sz w:val="24"/>
-          <w:szCs w:val="28"/>
-        </w:rPr>
-        <w:t>rsq.rpart</w:t>
-      </w:r>
-      <w:proofErr w:type="spellEnd"/>
-      <w:proofErr w:type="gramEnd"/>
-      <w:r>
-        <w:rPr>
-          <w:rFonts w:ascii="Times New Roman" w:hAnsi="Times New Roman" w:cs="Times New Roman"/>
-          <w:b/>
-          <w:sz w:val="24"/>
-          <w:szCs w:val="28"/>
-        </w:rPr>
-        <w:t>(fit)</w:t>
+        <w:t>For the tripadvisory dataset the following code snippet for rpart is used:</w:t>
+      </w:r>
+    </w:p>
+    <w:p>
+      <w:pPr>
+        <w:jc w:val="both"/>
+        <w:rPr>
+          <w:rFonts w:ascii="Times New Roman" w:hAnsi="Times New Roman" w:cs="Times New Roman"/>
+          <w:sz w:val="24"/>
+          <w:szCs w:val="28"/>
+        </w:rPr>
+      </w:pPr>
+      <w:r>
+        <w:rPr>
+          <w:rFonts w:ascii="Times New Roman" w:hAnsi="Times New Roman" w:cs="Times New Roman"/>
+          <w:sz w:val="24"/>
+          <w:szCs w:val="28"/>
+        </w:rPr>
+        <w:t>fit&lt;-rpart(train$Member.type~.,data=train, method="class")</w:t>
+      </w:r>
+    </w:p>
+    <w:p>
+      <w:pPr>
+        <w:jc w:val="both"/>
+        <w:rPr>
+          <w:rFonts w:ascii="Times New Roman" w:hAnsi="Times New Roman" w:cs="Times New Roman"/>
+          <w:b/>
+          <w:sz w:val="24"/>
+          <w:szCs w:val="28"/>
+        </w:rPr>
+      </w:pPr>
+      <w:r>
+        <w:rPr>
+          <w:rFonts w:ascii="Times New Roman" w:hAnsi="Times New Roman" w:cs="Times New Roman"/>
+          <w:b/>
+          <w:sz w:val="24"/>
+          <w:szCs w:val="28"/>
+        </w:rPr>
+        <w:t>rsq.rpart(fit)</w:t>
       </w:r>
     </w:p>
     <w:p>
@@ -1761,16 +1112,7 @@
           <w:sz w:val="24"/>
           <w:szCs w:val="28"/>
         </w:rPr>
-        <w:t xml:space="preserve">different splits (2 plots). labels are </w:t>
-      </w:r>
-      <w:proofErr w:type="gramStart"/>
-      <w:r>
-        <w:rPr>
-          <w:rFonts w:ascii="Times New Roman" w:hAnsi="Times New Roman" w:cs="Times New Roman"/>
-          <w:sz w:val="24"/>
-          <w:szCs w:val="28"/>
-        </w:rPr>
-        <w:t xml:space="preserve">only </w:t>
+        <w:t xml:space="preserve">different splits (2 plots). labels are only </w:t>
       </w:r>
       <w:r>
         <w:rPr>
@@ -1788,32 +1130,13 @@
         </w:rPr>
         <w:t>appropriate</w:t>
       </w:r>
-      <w:proofErr w:type="gramEnd"/>
-      <w:r>
-        <w:rPr>
-          <w:rFonts w:ascii="Times New Roman" w:hAnsi="Times New Roman" w:cs="Times New Roman"/>
-          <w:sz w:val="24"/>
-          <w:szCs w:val="28"/>
-        </w:rPr>
-        <w:t xml:space="preserve"> for the "</w:t>
-      </w:r>
-      <w:proofErr w:type="spellStart"/>
-      <w:r>
-        <w:rPr>
-          <w:rFonts w:ascii="Times New Roman" w:hAnsi="Times New Roman" w:cs="Times New Roman"/>
-          <w:sz w:val="24"/>
-          <w:szCs w:val="28"/>
-        </w:rPr>
-        <w:t>anova</w:t>
-      </w:r>
-      <w:proofErr w:type="spellEnd"/>
-      <w:r>
-        <w:rPr>
-          <w:rFonts w:ascii="Times New Roman" w:hAnsi="Times New Roman" w:cs="Times New Roman"/>
-          <w:sz w:val="24"/>
-          <w:szCs w:val="28"/>
-        </w:rPr>
-        <w:t>" method.</w:t>
+      <w:r>
+        <w:rPr>
+          <w:rFonts w:ascii="Times New Roman" w:hAnsi="Times New Roman" w:cs="Times New Roman"/>
+          <w:sz w:val="24"/>
+          <w:szCs w:val="28"/>
+        </w:rPr>
+        <w:t xml:space="preserve"> for the "anova" method.</w:t>
       </w:r>
     </w:p>
     <w:p>
@@ -1941,25 +1264,14 @@
           <w:szCs w:val="28"/>
         </w:rPr>
       </w:pPr>
-      <w:proofErr w:type="gramStart"/>
-      <w:r>
-        <w:rPr>
-          <w:rFonts w:ascii="Times New Roman" w:hAnsi="Times New Roman" w:cs="Times New Roman"/>
-          <w:b/>
-          <w:sz w:val="24"/>
-          <w:szCs w:val="28"/>
-        </w:rPr>
-        <w:t>post(</w:t>
-      </w:r>
-      <w:proofErr w:type="gramEnd"/>
-      <w:r>
-        <w:rPr>
-          <w:rFonts w:ascii="Times New Roman" w:hAnsi="Times New Roman" w:cs="Times New Roman"/>
-          <w:b/>
-          <w:sz w:val="24"/>
-          <w:szCs w:val="28"/>
-        </w:rPr>
-        <w:t xml:space="preserve">fit, file=) </w:t>
+      <w:r>
+        <w:rPr>
+          <w:rFonts w:ascii="Times New Roman" w:hAnsi="Times New Roman" w:cs="Times New Roman"/>
+          <w:b/>
+          <w:sz w:val="24"/>
+          <w:szCs w:val="28"/>
+        </w:rPr>
+        <w:t xml:space="preserve">post(fit, file=) </w:t>
       </w:r>
       <w:r>
         <w:rPr>

</xml_diff>